<commit_message>
Docs: Time Management, Project Delivery
</commit_message>
<xml_diff>
--- a/documents/Zeiterfassungen/T3-ShareList_Zeiterfassung_Mai_2022_v1.0.docx
+++ b/documents/Zeiterfassungen/T3-ShareList_Zeiterfassung_Mai_2022_v1.0.docx
@@ -196,6 +196,9 @@
         </w:rPr>
       </w:pPr>
       <w:r>
+        <w:rPr>
+          <w:noProof/>
+        </w:rPr>
         <w:drawing>
           <wp:inline distT="0" distB="0" distL="0" distR="0" wp14:anchorId="0BC2D3E2" wp14:editId="16E4BDC3">
             <wp:extent cx="4166870" cy="1535430"/>
@@ -254,6 +257,9 @@
         </w:rPr>
       </w:pPr>
       <w:r>
+        <w:rPr>
+          <w:noProof/>
+        </w:rPr>
         <w:drawing>
           <wp:inline distT="0" distB="0" distL="0" distR="0" wp14:anchorId="73D4725C" wp14:editId="3FC49AC0">
             <wp:extent cx="4166870" cy="1535430"/>
@@ -333,13 +339,7 @@
       </w:pPr>
       <w:r>
         <w:lastRenderedPageBreak/>
-        <w:t xml:space="preserve">Zeiterfassung </w:t>
-      </w:r>
-      <w:r>
-        <w:t>Mai</w:t>
-      </w:r>
-      <w:r>
-        <w:t xml:space="preserve"> 2022</w:t>
+        <w:t>Zeiterfassung Mai 2022</w:t>
       </w:r>
     </w:p>
     <w:p>
@@ -365,6 +365,9 @@
         </w:rPr>
       </w:pPr>
       <w:r>
+        <w:rPr>
+          <w:noProof/>
+        </w:rPr>
         <w:drawing>
           <wp:inline distT="0" distB="0" distL="0" distR="0" wp14:anchorId="0314BFC7" wp14:editId="0C31DF44">
             <wp:extent cx="4162425" cy="1533525"/>
@@ -441,13 +444,7 @@
       </w:pPr>
       <w:r>
         <w:lastRenderedPageBreak/>
-        <w:t xml:space="preserve">Zeiterfassung </w:t>
-      </w:r>
-      <w:r>
-        <w:t>Mai</w:t>
-      </w:r>
-      <w:r>
-        <w:t xml:space="preserve"> 2022</w:t>
+        <w:t>Zeiterfassung Mai 2022</w:t>
       </w:r>
     </w:p>
     <w:p>
@@ -473,6 +470,9 @@
         </w:rPr>
       </w:pPr>
       <w:r>
+        <w:rPr>
+          <w:noProof/>
+        </w:rPr>
         <w:drawing>
           <wp:inline distT="0" distB="0" distL="0" distR="0" wp14:anchorId="02161F92" wp14:editId="28A8A56D">
             <wp:extent cx="5760720" cy="3177540"/>
@@ -531,6 +531,9 @@
         </w:rPr>
       </w:pPr>
       <w:r>
+        <w:rPr>
+          <w:noProof/>
+        </w:rPr>
         <w:drawing>
           <wp:inline distT="0" distB="0" distL="0" distR="0" wp14:anchorId="0F828C87" wp14:editId="56A92508">
             <wp:extent cx="1533525" cy="581025"/>
@@ -607,13 +610,7 @@
       </w:pPr>
       <w:r>
         <w:lastRenderedPageBreak/>
-        <w:t xml:space="preserve">Zeiterfassung </w:t>
-      </w:r>
-      <w:r>
-        <w:t>Mai</w:t>
-      </w:r>
-      <w:r>
-        <w:t xml:space="preserve"> 2022</w:t>
+        <w:t>Zeiterfassung Mai 2022</w:t>
       </w:r>
     </w:p>
     <w:p>
@@ -639,6 +636,9 @@
         </w:rPr>
       </w:pPr>
       <w:r>
+        <w:rPr>
+          <w:noProof/>
+        </w:rPr>
         <w:drawing>
           <wp:inline distT="0" distB="0" distL="0" distR="0" wp14:anchorId="241640A7" wp14:editId="6B735BDA">
             <wp:extent cx="5760720" cy="1640205"/>
@@ -697,6 +697,9 @@
         </w:rPr>
       </w:pPr>
       <w:r>
+        <w:rPr>
+          <w:noProof/>
+        </w:rPr>
         <w:drawing>
           <wp:inline distT="0" distB="0" distL="0" distR="0" wp14:anchorId="5A95A9AA" wp14:editId="349629E8">
             <wp:extent cx="1533525" cy="581025"/>
@@ -773,13 +776,7 @@
       </w:pPr>
       <w:r>
         <w:lastRenderedPageBreak/>
-        <w:t xml:space="preserve">Zeiterfassung </w:t>
-      </w:r>
-      <w:r>
-        <w:t>Mai</w:t>
-      </w:r>
-      <w:r>
-        <w:t xml:space="preserve"> 2022</w:t>
+        <w:t>Zeiterfassung Mai 2022</w:t>
       </w:r>
     </w:p>
     <w:p>
@@ -805,6 +802,9 @@
         </w:rPr>
       </w:pPr>
       <w:r>
+        <w:rPr>
+          <w:noProof/>
+        </w:rPr>
         <w:drawing>
           <wp:inline distT="0" distB="0" distL="0" distR="0" wp14:anchorId="55BA9527" wp14:editId="3548E5D1">
             <wp:extent cx="5760720" cy="1943735"/>
@@ -863,6 +863,9 @@
         </w:rPr>
       </w:pPr>
       <w:r>
+        <w:rPr>
+          <w:noProof/>
+        </w:rPr>
         <w:drawing>
           <wp:inline distT="0" distB="0" distL="0" distR="0" wp14:anchorId="2321927C" wp14:editId="143611FE">
             <wp:extent cx="1533525" cy="581025"/>
@@ -939,13 +942,7 @@
       </w:pPr>
       <w:r>
         <w:lastRenderedPageBreak/>
-        <w:t xml:space="preserve">Zeiterfassung </w:t>
-      </w:r>
-      <w:r>
-        <w:t>Mai</w:t>
-      </w:r>
-      <w:r>
-        <w:t xml:space="preserve"> 2022</w:t>
+        <w:t>Zeiterfassung Mai 2022</w:t>
       </w:r>
     </w:p>
     <w:p>
@@ -971,6 +968,9 @@
         </w:rPr>
       </w:pPr>
       <w:r>
+        <w:rPr>
+          <w:noProof/>
+        </w:rPr>
         <w:drawing>
           <wp:inline distT="0" distB="0" distL="0" distR="0" wp14:anchorId="608F543C" wp14:editId="79074529">
             <wp:extent cx="5760720" cy="2359660"/>
@@ -1029,6 +1029,9 @@
         </w:rPr>
       </w:pPr>
       <w:r>
+        <w:rPr>
+          <w:noProof/>
+        </w:rPr>
         <w:drawing>
           <wp:inline distT="0" distB="0" distL="0" distR="0" wp14:anchorId="48916207" wp14:editId="2DD670D0">
             <wp:extent cx="1552575" cy="581025"/>
@@ -1112,13 +1115,7 @@
       </w:pPr>
       <w:r>
         <w:lastRenderedPageBreak/>
-        <w:t xml:space="preserve">Zeiterfassung </w:t>
-      </w:r>
-      <w:r>
-        <w:t>Mai</w:t>
-      </w:r>
-      <w:r>
-        <w:t xml:space="preserve"> 2022</w:t>
+        <w:t>Zeiterfassung Mai 2022</w:t>
       </w:r>
     </w:p>
     <w:p>
@@ -1144,6 +1141,9 @@
         </w:rPr>
       </w:pPr>
       <w:r>
+        <w:rPr>
+          <w:noProof/>
+        </w:rPr>
         <w:drawing>
           <wp:inline distT="0" distB="0" distL="0" distR="0" wp14:anchorId="64794065" wp14:editId="67E52435">
             <wp:extent cx="5760720" cy="1943735"/>
@@ -1202,6 +1202,9 @@
         </w:rPr>
       </w:pPr>
       <w:r>
+        <w:rPr>
+          <w:noProof/>
+        </w:rPr>
         <w:drawing>
           <wp:inline distT="0" distB="0" distL="0" distR="0" wp14:anchorId="3DD3FB55" wp14:editId="59ED13EB">
             <wp:extent cx="1533525" cy="581025"/>
@@ -2357,6 +2360,9 @@
         </w:rPr>
       </w:pPr>
       <w:r>
+        <w:rPr>
+          <w:noProof/>
+        </w:rPr>
         <w:drawing>
           <wp:inline distT="0" distB="0" distL="0" distR="0" wp14:anchorId="30D3AF76" wp14:editId="791DFF3A">
             <wp:extent cx="5760720" cy="1751330"/>
@@ -2415,6 +2421,9 @@
         </w:rPr>
       </w:pPr>
       <w:r>
+        <w:rPr>
+          <w:noProof/>
+        </w:rPr>
         <w:drawing>
           <wp:inline distT="0" distB="0" distL="0" distR="0" wp14:anchorId="0017774C" wp14:editId="529F8536">
             <wp:extent cx="1533525" cy="581025"/>
@@ -4033,8 +4042,12 @@
       </w:pPr>
     </w:p>
     <w:sectPr>
-      <w:headerReference w:type="default" r:id="rId53"/>
-      <w:footerReference w:type="default" r:id="rId54"/>
+      <w:headerReference w:type="even" r:id="rId53"/>
+      <w:headerReference w:type="default" r:id="rId54"/>
+      <w:footerReference w:type="even" r:id="rId55"/>
+      <w:footerReference w:type="default" r:id="rId56"/>
+      <w:headerReference w:type="first" r:id="rId57"/>
+      <w:footerReference w:type="first" r:id="rId58"/>
       <w:pgSz w:w="11906" w:h="16838"/>
       <w:pgMar w:top="1417" w:right="1417" w:bottom="1134" w:left="1417" w:header="708" w:footer="708" w:gutter="0"/>
       <w:cols w:space="708"/>
@@ -4070,6 +4083,16 @@
 </file>
 
 <file path=word/footer1.xml><?xml version="1.0" encoding="utf-8"?>
+<w:ftr xmlns:wpc="http://schemas.microsoft.com/office/word/2010/wordprocessingCanvas" xmlns:cx="http://schemas.microsoft.com/office/drawing/2014/chartex" xmlns:cx1="http://schemas.microsoft.com/office/drawing/2015/9/8/chartex" xmlns:cx2="http://schemas.microsoft.com/office/drawing/2015/10/21/chartex" xmlns:cx3="http://schemas.microsoft.com/office/drawing/2016/5/9/chartex" xmlns:cx4="http://schemas.microsoft.com/office/drawing/2016/5/10/chartex" xmlns:cx5="http://schemas.microsoft.com/office/drawing/2016/5/11/chartex" xmlns:cx6="http://schemas.microsoft.com/office/drawing/2016/5/12/chartex" xmlns:cx7="http://schemas.microsoft.com/office/drawing/2016/5/13/chartex" xmlns:cx8="http://schemas.microsoft.com/office/drawing/2016/5/14/chartex" xmlns:mc="http://schemas.openxmlformats.org/markup-compatibility/2006" xmlns:aink="http://schemas.microsoft.com/office/drawing/2016/ink" xmlns:am3d="http://schemas.microsoft.com/office/drawing/2017/model3d" xmlns:o="urn:schemas-microsoft-com:office:office" xmlns:oel="http://schemas.microsoft.com/office/2019/extlst" xmlns:r="http://schemas.openxmlformats.org/officeDocument/2006/relationships" xmlns:m="http://schemas.openxmlformats.org/officeDocument/2006/math" xmlns:v="urn:schemas-microsoft-com:vml" xmlns:wp14="http://schemas.microsoft.com/office/word/2010/wordprocessingDrawing" xmlns:wp="http://schemas.openxmlformats.org/drawingml/2006/wordprocessingDrawing" xmlns:w10="urn:schemas-microsoft-com:office:word" xmlns:w="http://schemas.openxmlformats.org/wordprocessingml/2006/main" xmlns:w14="http://schemas.microsoft.com/office/word/2010/wordml" xmlns:w15="http://schemas.microsoft.com/office/word/2012/wordml" xmlns:w16cex="http://schemas.microsoft.com/office/word/2018/wordml/cex" xmlns:w16cid="http://schemas.microsoft.com/office/word/2016/wordml/cid" xmlns:w16="http://schemas.microsoft.com/office/word/2018/wordml" xmlns:w16sdtdh="http://schemas.microsoft.com/office/word/2020/wordml/sdtdatahash" xmlns:w16se="http://schemas.microsoft.com/office/word/2015/wordml/symex" xmlns:wpg="http://schemas.microsoft.com/office/word/2010/wordprocessingGroup" xmlns:wpi="http://schemas.microsoft.com/office/word/2010/wordprocessingInk" xmlns:wne="http://schemas.microsoft.com/office/word/2006/wordml" xmlns:wps="http://schemas.microsoft.com/office/word/2010/wordprocessingShape" mc:Ignorable="w14 w15 w16se w16cid w16 w16cex w16sdtdh wp14">
+  <w:p>
+    <w:pPr>
+      <w:pStyle w:val="Fuzeile"/>
+    </w:pPr>
+  </w:p>
+</w:ftr>
+</file>
+
+<file path=word/footer2.xml><?xml version="1.0" encoding="utf-8"?>
 <w:ftr xmlns:wpc="http://schemas.microsoft.com/office/word/2010/wordprocessingCanvas" xmlns:cx="http://schemas.microsoft.com/office/drawing/2014/chartex" xmlns:cx1="http://schemas.microsoft.com/office/drawing/2015/9/8/chartex" xmlns:cx2="http://schemas.microsoft.com/office/drawing/2015/10/21/chartex" xmlns:cx3="http://schemas.microsoft.com/office/drawing/2016/5/9/chartex" xmlns:cx4="http://schemas.microsoft.com/office/drawing/2016/5/10/chartex" xmlns:cx5="http://schemas.microsoft.com/office/drawing/2016/5/11/chartex" xmlns:cx6="http://schemas.microsoft.com/office/drawing/2016/5/12/chartex" xmlns:cx7="http://schemas.microsoft.com/office/drawing/2016/5/13/chartex" xmlns:cx8="http://schemas.microsoft.com/office/drawing/2016/5/14/chartex" xmlns:mc="http://schemas.openxmlformats.org/markup-compatibility/2006" xmlns:aink="http://schemas.microsoft.com/office/drawing/2016/ink" xmlns:am3d="http://schemas.microsoft.com/office/drawing/2017/model3d" xmlns:o="urn:schemas-microsoft-com:office:office" xmlns:oel="http://schemas.microsoft.com/office/2019/extlst" xmlns:r="http://schemas.openxmlformats.org/officeDocument/2006/relationships" xmlns:m="http://schemas.openxmlformats.org/officeDocument/2006/math" xmlns:v="urn:schemas-microsoft-com:vml" xmlns:wp14="http://schemas.microsoft.com/office/word/2010/wordprocessingDrawing" xmlns:wp="http://schemas.openxmlformats.org/drawingml/2006/wordprocessingDrawing" xmlns:w10="urn:schemas-microsoft-com:office:word" xmlns:w="http://schemas.openxmlformats.org/wordprocessingml/2006/main" xmlns:w14="http://schemas.microsoft.com/office/word/2010/wordml" xmlns:w15="http://schemas.microsoft.com/office/word/2012/wordml" xmlns:w16cex="http://schemas.microsoft.com/office/word/2018/wordml/cex" xmlns:w16cid="http://schemas.microsoft.com/office/word/2016/wordml/cid" xmlns:w16="http://schemas.microsoft.com/office/word/2018/wordml" xmlns:w16sdtdh="http://schemas.microsoft.com/office/word/2020/wordml/sdtdatahash" xmlns:w16se="http://schemas.microsoft.com/office/word/2015/wordml/symex" xmlns:wpg="http://schemas.microsoft.com/office/word/2010/wordprocessingGroup" xmlns:wpi="http://schemas.microsoft.com/office/word/2010/wordprocessingInk" xmlns:wne="http://schemas.microsoft.com/office/word/2006/wordml" xmlns:wps="http://schemas.microsoft.com/office/word/2010/wordprocessingShape" mc:Ignorable="w14 w15 w16se w16cid w16 w16cex w16sdtdh wp14">
   <w:sdt>
     <w:sdtPr>
@@ -4108,7 +4131,10 @@
           <w:t>/</w:t>
         </w:r>
         <w:r>
-          <w:t>20</w:t>
+          <w:t>2</w:t>
+        </w:r>
+        <w:r>
+          <w:t>6</w:t>
         </w:r>
       </w:p>
     </w:sdtContent>
@@ -4121,6 +4147,16 @@
 </w:ftr>
 </file>
 
+<file path=word/footer3.xml><?xml version="1.0" encoding="utf-8"?>
+<w:ftr xmlns:wpc="http://schemas.microsoft.com/office/word/2010/wordprocessingCanvas" xmlns:cx="http://schemas.microsoft.com/office/drawing/2014/chartex" xmlns:cx1="http://schemas.microsoft.com/office/drawing/2015/9/8/chartex" xmlns:cx2="http://schemas.microsoft.com/office/drawing/2015/10/21/chartex" xmlns:cx3="http://schemas.microsoft.com/office/drawing/2016/5/9/chartex" xmlns:cx4="http://schemas.microsoft.com/office/drawing/2016/5/10/chartex" xmlns:cx5="http://schemas.microsoft.com/office/drawing/2016/5/11/chartex" xmlns:cx6="http://schemas.microsoft.com/office/drawing/2016/5/12/chartex" xmlns:cx7="http://schemas.microsoft.com/office/drawing/2016/5/13/chartex" xmlns:cx8="http://schemas.microsoft.com/office/drawing/2016/5/14/chartex" xmlns:mc="http://schemas.openxmlformats.org/markup-compatibility/2006" xmlns:aink="http://schemas.microsoft.com/office/drawing/2016/ink" xmlns:am3d="http://schemas.microsoft.com/office/drawing/2017/model3d" xmlns:o="urn:schemas-microsoft-com:office:office" xmlns:oel="http://schemas.microsoft.com/office/2019/extlst" xmlns:r="http://schemas.openxmlformats.org/officeDocument/2006/relationships" xmlns:m="http://schemas.openxmlformats.org/officeDocument/2006/math" xmlns:v="urn:schemas-microsoft-com:vml" xmlns:wp14="http://schemas.microsoft.com/office/word/2010/wordprocessingDrawing" xmlns:wp="http://schemas.openxmlformats.org/drawingml/2006/wordprocessingDrawing" xmlns:w10="urn:schemas-microsoft-com:office:word" xmlns:w="http://schemas.openxmlformats.org/wordprocessingml/2006/main" xmlns:w14="http://schemas.microsoft.com/office/word/2010/wordml" xmlns:w15="http://schemas.microsoft.com/office/word/2012/wordml" xmlns:w16cex="http://schemas.microsoft.com/office/word/2018/wordml/cex" xmlns:w16cid="http://schemas.microsoft.com/office/word/2016/wordml/cid" xmlns:w16="http://schemas.microsoft.com/office/word/2018/wordml" xmlns:w16sdtdh="http://schemas.microsoft.com/office/word/2020/wordml/sdtdatahash" xmlns:w16se="http://schemas.microsoft.com/office/word/2015/wordml/symex" xmlns:wpg="http://schemas.microsoft.com/office/word/2010/wordprocessingGroup" xmlns:wpi="http://schemas.microsoft.com/office/word/2010/wordprocessingInk" xmlns:wne="http://schemas.microsoft.com/office/word/2006/wordml" xmlns:wps="http://schemas.microsoft.com/office/word/2010/wordprocessingShape" mc:Ignorable="w14 w15 w16se w16cid w16 w16cex w16sdtdh wp14">
+  <w:p>
+    <w:pPr>
+      <w:pStyle w:val="Fuzeile"/>
+    </w:pPr>
+  </w:p>
+</w:ftr>
+</file>
+
 <file path=word/footnotes.xml><?xml version="1.0" encoding="utf-8"?>
 <w:footnotes xmlns:wpc="http://schemas.microsoft.com/office/word/2010/wordprocessingCanvas" xmlns:cx="http://schemas.microsoft.com/office/drawing/2014/chartex" xmlns:cx1="http://schemas.microsoft.com/office/drawing/2015/9/8/chartex" xmlns:cx2="http://schemas.microsoft.com/office/drawing/2015/10/21/chartex" xmlns:cx3="http://schemas.microsoft.com/office/drawing/2016/5/9/chartex" xmlns:cx4="http://schemas.microsoft.com/office/drawing/2016/5/10/chartex" xmlns:cx5="http://schemas.microsoft.com/office/drawing/2016/5/11/chartex" xmlns:cx6="http://schemas.microsoft.com/office/drawing/2016/5/12/chartex" xmlns:cx7="http://schemas.microsoft.com/office/drawing/2016/5/13/chartex" xmlns:cx8="http://schemas.microsoft.com/office/drawing/2016/5/14/chartex" xmlns:mc="http://schemas.openxmlformats.org/markup-compatibility/2006" xmlns:aink="http://schemas.microsoft.com/office/drawing/2016/ink" xmlns:am3d="http://schemas.microsoft.com/office/drawing/2017/model3d" xmlns:o="urn:schemas-microsoft-com:office:office" xmlns:oel="http://schemas.microsoft.com/office/2019/extlst" xmlns:r="http://schemas.openxmlformats.org/officeDocument/2006/relationships" xmlns:m="http://schemas.openxmlformats.org/officeDocument/2006/math" xmlns:v="urn:schemas-microsoft-com:vml" xmlns:wp14="http://schemas.microsoft.com/office/word/2010/wordprocessingDrawing" xmlns:wp="http://schemas.openxmlformats.org/drawingml/2006/wordprocessingDrawing" xmlns:w10="urn:schemas-microsoft-com:office:word" xmlns:w="http://schemas.openxmlformats.org/wordprocessingml/2006/main" xmlns:w14="http://schemas.microsoft.com/office/word/2010/wordml" xmlns:w15="http://schemas.microsoft.com/office/word/2012/wordml" xmlns:w16cex="http://schemas.microsoft.com/office/word/2018/wordml/cex" xmlns:w16cid="http://schemas.microsoft.com/office/word/2016/wordml/cid" xmlns:w16="http://schemas.microsoft.com/office/word/2018/wordml" xmlns:w16sdtdh="http://schemas.microsoft.com/office/word/2020/wordml/sdtdatahash" xmlns:w16se="http://schemas.microsoft.com/office/word/2015/wordml/symex" xmlns:wpg="http://schemas.microsoft.com/office/word/2010/wordprocessingGroup" xmlns:wpi="http://schemas.microsoft.com/office/word/2010/wordprocessingInk" xmlns:wne="http://schemas.microsoft.com/office/word/2006/wordml" xmlns:wps="http://schemas.microsoft.com/office/word/2010/wordprocessingShape" mc:Ignorable="w14 w15 w16se w16cid w16 w16cex w16sdtdh wp14">
   <w:footnote w:type="separator" w:id="-1">
@@ -4147,6 +4183,16 @@
 </file>
 
 <file path=word/header1.xml><?xml version="1.0" encoding="utf-8"?>
+<w:hdr xmlns:wpc="http://schemas.microsoft.com/office/word/2010/wordprocessingCanvas" xmlns:cx="http://schemas.microsoft.com/office/drawing/2014/chartex" xmlns:cx1="http://schemas.microsoft.com/office/drawing/2015/9/8/chartex" xmlns:cx2="http://schemas.microsoft.com/office/drawing/2015/10/21/chartex" xmlns:cx3="http://schemas.microsoft.com/office/drawing/2016/5/9/chartex" xmlns:cx4="http://schemas.microsoft.com/office/drawing/2016/5/10/chartex" xmlns:cx5="http://schemas.microsoft.com/office/drawing/2016/5/11/chartex" xmlns:cx6="http://schemas.microsoft.com/office/drawing/2016/5/12/chartex" xmlns:cx7="http://schemas.microsoft.com/office/drawing/2016/5/13/chartex" xmlns:cx8="http://schemas.microsoft.com/office/drawing/2016/5/14/chartex" xmlns:mc="http://schemas.openxmlformats.org/markup-compatibility/2006" xmlns:aink="http://schemas.microsoft.com/office/drawing/2016/ink" xmlns:am3d="http://schemas.microsoft.com/office/drawing/2017/model3d" xmlns:o="urn:schemas-microsoft-com:office:office" xmlns:oel="http://schemas.microsoft.com/office/2019/extlst" xmlns:r="http://schemas.openxmlformats.org/officeDocument/2006/relationships" xmlns:m="http://schemas.openxmlformats.org/officeDocument/2006/math" xmlns:v="urn:schemas-microsoft-com:vml" xmlns:wp14="http://schemas.microsoft.com/office/word/2010/wordprocessingDrawing" xmlns:wp="http://schemas.openxmlformats.org/drawingml/2006/wordprocessingDrawing" xmlns:w10="urn:schemas-microsoft-com:office:word" xmlns:w="http://schemas.openxmlformats.org/wordprocessingml/2006/main" xmlns:w14="http://schemas.microsoft.com/office/word/2010/wordml" xmlns:w15="http://schemas.microsoft.com/office/word/2012/wordml" xmlns:w16cex="http://schemas.microsoft.com/office/word/2018/wordml/cex" xmlns:w16cid="http://schemas.microsoft.com/office/word/2016/wordml/cid" xmlns:w16="http://schemas.microsoft.com/office/word/2018/wordml" xmlns:w16sdtdh="http://schemas.microsoft.com/office/word/2020/wordml/sdtdatahash" xmlns:w16se="http://schemas.microsoft.com/office/word/2015/wordml/symex" xmlns:wpg="http://schemas.microsoft.com/office/word/2010/wordprocessingGroup" xmlns:wpi="http://schemas.microsoft.com/office/word/2010/wordprocessingInk" xmlns:wne="http://schemas.microsoft.com/office/word/2006/wordml" xmlns:wps="http://schemas.microsoft.com/office/word/2010/wordprocessingShape" mc:Ignorable="w14 w15 w16se w16cid w16 w16cex w16sdtdh wp14">
+  <w:p>
+    <w:pPr>
+      <w:pStyle w:val="Kopfzeile"/>
+    </w:pPr>
+  </w:p>
+</w:hdr>
+</file>
+
+<file path=word/header2.xml><?xml version="1.0" encoding="utf-8"?>
 <w:hdr xmlns:wpc="http://schemas.microsoft.com/office/word/2010/wordprocessingCanvas" xmlns:cx="http://schemas.microsoft.com/office/drawing/2014/chartex" xmlns:cx1="http://schemas.microsoft.com/office/drawing/2015/9/8/chartex" xmlns:cx2="http://schemas.microsoft.com/office/drawing/2015/10/21/chartex" xmlns:cx3="http://schemas.microsoft.com/office/drawing/2016/5/9/chartex" xmlns:cx4="http://schemas.microsoft.com/office/drawing/2016/5/10/chartex" xmlns:cx5="http://schemas.microsoft.com/office/drawing/2016/5/11/chartex" xmlns:cx6="http://schemas.microsoft.com/office/drawing/2016/5/12/chartex" xmlns:cx7="http://schemas.microsoft.com/office/drawing/2016/5/13/chartex" xmlns:cx8="http://schemas.microsoft.com/office/drawing/2016/5/14/chartex" xmlns:mc="http://schemas.openxmlformats.org/markup-compatibility/2006" xmlns:aink="http://schemas.microsoft.com/office/drawing/2016/ink" xmlns:am3d="http://schemas.microsoft.com/office/drawing/2017/model3d" xmlns:o="urn:schemas-microsoft-com:office:office" xmlns:oel="http://schemas.microsoft.com/office/2019/extlst" xmlns:r="http://schemas.openxmlformats.org/officeDocument/2006/relationships" xmlns:m="http://schemas.openxmlformats.org/officeDocument/2006/math" xmlns:v="urn:schemas-microsoft-com:vml" xmlns:wp14="http://schemas.microsoft.com/office/word/2010/wordprocessingDrawing" xmlns:wp="http://schemas.openxmlformats.org/drawingml/2006/wordprocessingDrawing" xmlns:w10="urn:schemas-microsoft-com:office:word" xmlns:w="http://schemas.openxmlformats.org/wordprocessingml/2006/main" xmlns:w14="http://schemas.microsoft.com/office/word/2010/wordml" xmlns:w15="http://schemas.microsoft.com/office/word/2012/wordml" xmlns:w16cex="http://schemas.microsoft.com/office/word/2018/wordml/cex" xmlns:w16cid="http://schemas.microsoft.com/office/word/2016/wordml/cid" xmlns:w16="http://schemas.microsoft.com/office/word/2018/wordml" xmlns:w16sdtdh="http://schemas.microsoft.com/office/word/2020/wordml/sdtdatahash" xmlns:w16se="http://schemas.microsoft.com/office/word/2015/wordml/symex" xmlns:wpg="http://schemas.microsoft.com/office/word/2010/wordprocessingGroup" xmlns:wpi="http://schemas.microsoft.com/office/word/2010/wordprocessingInk" xmlns:wne="http://schemas.microsoft.com/office/word/2006/wordml" xmlns:wps="http://schemas.microsoft.com/office/word/2010/wordprocessingShape" mc:Ignorable="w14 w15 w16se w16cid w16 w16cex w16sdtdh wp14">
   <w:p>
     <w:pPr>
@@ -4170,6 +4216,16 @@
     <w:r>
       <w:ptab w:relativeTo="margin" w:alignment="right" w:leader="none"/>
     </w:r>
+  </w:p>
+</w:hdr>
+</file>
+
+<file path=word/header3.xml><?xml version="1.0" encoding="utf-8"?>
+<w:hdr xmlns:wpc="http://schemas.microsoft.com/office/word/2010/wordprocessingCanvas" xmlns:cx="http://schemas.microsoft.com/office/drawing/2014/chartex" xmlns:cx1="http://schemas.microsoft.com/office/drawing/2015/9/8/chartex" xmlns:cx2="http://schemas.microsoft.com/office/drawing/2015/10/21/chartex" xmlns:cx3="http://schemas.microsoft.com/office/drawing/2016/5/9/chartex" xmlns:cx4="http://schemas.microsoft.com/office/drawing/2016/5/10/chartex" xmlns:cx5="http://schemas.microsoft.com/office/drawing/2016/5/11/chartex" xmlns:cx6="http://schemas.microsoft.com/office/drawing/2016/5/12/chartex" xmlns:cx7="http://schemas.microsoft.com/office/drawing/2016/5/13/chartex" xmlns:cx8="http://schemas.microsoft.com/office/drawing/2016/5/14/chartex" xmlns:mc="http://schemas.openxmlformats.org/markup-compatibility/2006" xmlns:aink="http://schemas.microsoft.com/office/drawing/2016/ink" xmlns:am3d="http://schemas.microsoft.com/office/drawing/2017/model3d" xmlns:o="urn:schemas-microsoft-com:office:office" xmlns:oel="http://schemas.microsoft.com/office/2019/extlst" xmlns:r="http://schemas.openxmlformats.org/officeDocument/2006/relationships" xmlns:m="http://schemas.openxmlformats.org/officeDocument/2006/math" xmlns:v="urn:schemas-microsoft-com:vml" xmlns:wp14="http://schemas.microsoft.com/office/word/2010/wordprocessingDrawing" xmlns:wp="http://schemas.openxmlformats.org/drawingml/2006/wordprocessingDrawing" xmlns:w10="urn:schemas-microsoft-com:office:word" xmlns:w="http://schemas.openxmlformats.org/wordprocessingml/2006/main" xmlns:w14="http://schemas.microsoft.com/office/word/2010/wordml" xmlns:w15="http://schemas.microsoft.com/office/word/2012/wordml" xmlns:w16cex="http://schemas.microsoft.com/office/word/2018/wordml/cex" xmlns:w16cid="http://schemas.microsoft.com/office/word/2016/wordml/cid" xmlns:w16="http://schemas.microsoft.com/office/word/2018/wordml" xmlns:w16sdtdh="http://schemas.microsoft.com/office/word/2020/wordml/sdtdatahash" xmlns:w16se="http://schemas.microsoft.com/office/word/2015/wordml/symex" xmlns:wpg="http://schemas.microsoft.com/office/word/2010/wordprocessingGroup" xmlns:wpi="http://schemas.microsoft.com/office/word/2010/wordprocessingInk" xmlns:wne="http://schemas.microsoft.com/office/word/2006/wordml" xmlns:wps="http://schemas.microsoft.com/office/word/2010/wordprocessingShape" mc:Ignorable="w14 w15 w16se w16cid w16 w16cex w16sdtdh wp14">
+  <w:p>
+    <w:pPr>
+      <w:pStyle w:val="Kopfzeile"/>
+    </w:pPr>
   </w:p>
 </w:hdr>
 </file>

</xml_diff>